<commit_message>
10/23 fisrt draft ver0
</commit_message>
<xml_diff>
--- a/논문 리뷰 내용.docx
+++ b/논문 리뷰 내용.docx
@@ -1,6 +1,6 @@
 
 <file path=word/document.xml><?xml version="1.0" encoding="utf-8"?>
-<w:document xmlns:wpc="http://schemas.microsoft.com/office/word/2010/wordprocessingCanvas" xmlns:cx="http://schemas.microsoft.com/office/drawing/2014/chartex" xmlns:cx1="http://schemas.microsoft.com/office/drawing/2015/9/8/chartex" xmlns:cx2="http://schemas.microsoft.com/office/drawing/2015/10/21/chartex" xmlns:cx3="http://schemas.microsoft.com/office/drawing/2016/5/9/chartex" xmlns:cx4="http://schemas.microsoft.com/office/drawing/2016/5/10/chartex" xmlns:cx5="http://schemas.microsoft.com/office/drawing/2016/5/11/chartex" xmlns:cx6="http://schemas.microsoft.com/office/drawing/2016/5/12/chartex" xmlns:cx7="http://schemas.microsoft.com/office/drawing/2016/5/13/chartex" xmlns:cx8="http://schemas.microsoft.com/office/drawing/2016/5/14/chartex" xmlns:mc="http://schemas.openxmlformats.org/markup-compatibility/2006" xmlns:aink="http://schemas.microsoft.com/office/drawing/2016/ink" xmlns:am3d="http://schemas.microsoft.com/office/drawing/2017/model3d" xmlns:o="urn:schemas-microsoft-com:office:office" xmlns:r="http://schemas.openxmlformats.org/officeDocument/2006/relationships" xmlns:m="http://schemas.openxmlformats.org/officeDocument/2006/math" xmlns:v="urn:schemas-microsoft-com:vml" xmlns:wp14="http://schemas.microsoft.com/office/word/2010/wordprocessingDrawing" xmlns:wp="http://schemas.openxmlformats.org/drawingml/2006/wordprocessingDrawing" xmlns:w10="urn:schemas-microsoft-com:office:word" xmlns:w="http://schemas.openxmlformats.org/wordprocessingml/2006/main" xmlns:w14="http://schemas.microsoft.com/office/word/2010/wordml" xmlns:w15="http://schemas.microsoft.com/office/word/2012/wordml" xmlns:w16cid="http://schemas.microsoft.com/office/word/2016/wordml/cid" xmlns:w16se="http://schemas.microsoft.com/office/word/2015/wordml/symex" xmlns:wpg="http://schemas.microsoft.com/office/word/2010/wordprocessingGroup" xmlns:wpi="http://schemas.microsoft.com/office/word/2010/wordprocessingInk" xmlns:wne="http://schemas.microsoft.com/office/word/2006/wordml" xmlns:wps="http://schemas.microsoft.com/office/word/2010/wordprocessingShape" mc:Ignorable="w14 w15 w16se w16cid wp14">
+<w:document xmlns:wpc="http://schemas.microsoft.com/office/word/2010/wordprocessingCanvas" xmlns:cx="http://schemas.microsoft.com/office/drawing/2014/chartex" xmlns:cx1="http://schemas.microsoft.com/office/drawing/2015/9/8/chartex" xmlns:cx2="http://schemas.microsoft.com/office/drawing/2015/10/21/chartex" xmlns:cx3="http://schemas.microsoft.com/office/drawing/2016/5/9/chartex" xmlns:cx4="http://schemas.microsoft.com/office/drawing/2016/5/10/chartex" xmlns:cx5="http://schemas.microsoft.com/office/drawing/2016/5/11/chartex" xmlns:cx6="http://schemas.microsoft.com/office/drawing/2016/5/12/chartex" xmlns:cx7="http://schemas.microsoft.com/office/drawing/2016/5/13/chartex" xmlns:cx8="http://schemas.microsoft.com/office/drawing/2016/5/14/chartex" xmlns:mc="http://schemas.openxmlformats.org/markup-compatibility/2006" xmlns:aink="http://schemas.microsoft.com/office/drawing/2016/ink" xmlns:am3d="http://schemas.microsoft.com/office/drawing/2017/model3d" xmlns:o="urn:schemas-microsoft-com:office:office" xmlns:r="http://schemas.openxmlformats.org/officeDocument/2006/relationships" xmlns:m="http://schemas.openxmlformats.org/officeDocument/2006/math" xmlns:v="urn:schemas-microsoft-com:vml" xmlns:wp14="http://schemas.microsoft.com/office/word/2010/wordprocessingDrawing" xmlns:wp="http://schemas.openxmlformats.org/drawingml/2006/wordprocessingDrawing" xmlns:w10="urn:schemas-microsoft-com:office:word" xmlns:w="http://schemas.openxmlformats.org/wordprocessingml/2006/main" xmlns:w14="http://schemas.microsoft.com/office/word/2010/wordml" xmlns:w15="http://schemas.microsoft.com/office/word/2012/wordml" xmlns:w16cex="http://schemas.microsoft.com/office/word/2018/wordml/cex" xmlns:w16cid="http://schemas.microsoft.com/office/word/2016/wordml/cid" xmlns:w16="http://schemas.microsoft.com/office/word/2018/wordml" xmlns:w16sdtdh="http://schemas.microsoft.com/office/word/2020/wordml/sdtdatahash" xmlns:w16se="http://schemas.microsoft.com/office/word/2015/wordml/symex" xmlns:wpg="http://schemas.microsoft.com/office/word/2010/wordprocessingGroup" xmlns:wpi="http://schemas.microsoft.com/office/word/2010/wordprocessingInk" xmlns:wne="http://schemas.microsoft.com/office/word/2006/wordml" xmlns:wps="http://schemas.microsoft.com/office/word/2010/wordprocessingShape" mc:Ignorable="w14 w15 w16se w16cid w16 w16cex w16sdtdh wp14">
   <w:body>
     <w:p>
       <w:r>
@@ -37,15 +37,7 @@
         <w:t>저자:</w:t>
       </w:r>
       <w:r>
-        <w:t xml:space="preserve"> Sharon Fogel†, </w:t>
-      </w:r>
-      <w:proofErr w:type="spellStart"/>
-      <w:r>
-        <w:t>Hadar</w:t>
-      </w:r>
-      <w:proofErr w:type="spellEnd"/>
-      <w:r>
-        <w:t xml:space="preserve"> Averbuch-</w:t>
+        <w:t xml:space="preserve"> Sharon Fogel†, Hadar Averbuch-</w:t>
       </w:r>
       <w:proofErr w:type="spellStart"/>
       <w:r>
@@ -53,31 +45,7 @@
       </w:r>
       <w:proofErr w:type="spellEnd"/>
       <w:r>
-        <w:t xml:space="preserve">§, </w:t>
-      </w:r>
-      <w:proofErr w:type="spellStart"/>
-      <w:r>
-        <w:t>Sarel</w:t>
-      </w:r>
-      <w:proofErr w:type="spellEnd"/>
-      <w:r>
-        <w:t xml:space="preserve"> Cohen, Shai </w:t>
-      </w:r>
-      <w:proofErr w:type="spellStart"/>
-      <w:r>
-        <w:t>Mazor</w:t>
-      </w:r>
-      <w:proofErr w:type="spellEnd"/>
-      <w:r>
-        <w:t xml:space="preserve">† and Roee </w:t>
-      </w:r>
-      <w:proofErr w:type="spellStart"/>
-      <w:r>
-        <w:t>Litman</w:t>
-      </w:r>
-      <w:proofErr w:type="spellEnd"/>
-      <w:r>
-        <w:t xml:space="preserve">† </w:t>
+        <w:t xml:space="preserve">§, Sarel Cohen, Shai Mazor† and Roee Litman† </w:t>
       </w:r>
     </w:p>
     <w:p>
@@ -602,8 +570,6 @@
       <w:r>
         <w:tab/>
       </w:r>
-      <w:bookmarkStart w:id="0" w:name="_GoBack"/>
-      <w:bookmarkEnd w:id="0"/>
     </w:p>
     <w:p>
       <w:pPr>
@@ -1394,21 +1360,7 @@
         <w:rPr>
           <w:rFonts w:hint="eastAsia"/>
         </w:rPr>
-        <w:t xml:space="preserve">지점이 </w:t>
-      </w:r>
-      <w:proofErr w:type="spellStart"/>
-      <w:r>
-        <w:rPr>
-          <w:rFonts w:hint="eastAsia"/>
-        </w:rPr>
-        <w:t>어딘지</w:t>
-      </w:r>
-      <w:proofErr w:type="spellEnd"/>
-      <w:r>
-        <w:rPr>
-          <w:rFonts w:hint="eastAsia"/>
-        </w:rPr>
-        <w:t xml:space="preserve"> </w:t>
+        <w:t xml:space="preserve">지점이 어딘지 </w:t>
       </w:r>
       <w:r>
         <w:t>LSTM</w:t>
@@ -1435,15 +1387,7 @@
         <w:ind w:leftChars="0"/>
       </w:pPr>
       <w:r>
-        <w:t xml:space="preserve">Bo Ji and </w:t>
-      </w:r>
-      <w:proofErr w:type="spellStart"/>
-      <w:r>
-        <w:t>Tianyi</w:t>
-      </w:r>
-      <w:proofErr w:type="spellEnd"/>
-      <w:r>
-        <w:t xml:space="preserve"> Chen. Generative adversarial network for handwritten text. </w:t>
+        <w:t xml:space="preserve">Bo Ji and Tianyi Chen. Generative adversarial network for handwritten text. </w:t>
       </w:r>
       <w:proofErr w:type="spellStart"/>
       <w:r>
@@ -1918,15 +1862,7 @@
         <w:tab/>
       </w:r>
       <w:r>
-        <w:t>Yu-</w:t>
-      </w:r>
-      <w:proofErr w:type="spellStart"/>
-      <w:r>
-        <w:t>Xiong</w:t>
-      </w:r>
-      <w:proofErr w:type="spellEnd"/>
-      <w:r>
-        <w:t xml:space="preserve"> Wang, Ross </w:t>
+        <w:t xml:space="preserve">Yu-Xiong Wang, Ross </w:t>
       </w:r>
       <w:proofErr w:type="spellStart"/>
       <w:r>
@@ -2015,29 +1951,8 @@
       </w:r>
     </w:p>
     <w:p>
-      <w:proofErr w:type="spellStart"/>
-      <w:r>
-        <w:t>Ayan</w:t>
-      </w:r>
-      <w:proofErr w:type="spellEnd"/>
-      <w:r>
-        <w:t xml:space="preserve"> Kumar </w:t>
-      </w:r>
-      <w:proofErr w:type="spellStart"/>
-      <w:r>
-        <w:t>Bhunia</w:t>
-      </w:r>
-      <w:proofErr w:type="spellEnd"/>
-      <w:r>
-        <w:t xml:space="preserve">, </w:t>
-      </w:r>
-      <w:proofErr w:type="spellStart"/>
-      <w:r>
-        <w:t>Abhirup</w:t>
-      </w:r>
-      <w:proofErr w:type="spellEnd"/>
-      <w:r>
-        <w:t xml:space="preserve"> Das, Perla Sai Raj Kishore, </w:t>
+      <w:r>
+        <w:t xml:space="preserve">Ayan Kumar Bhunia, Abhirup Das, Perla Sai Raj Kishore, </w:t>
       </w:r>
       <w:proofErr w:type="spellStart"/>
       <w:r>
@@ -2045,23 +1960,7 @@
       </w:r>
       <w:proofErr w:type="spellEnd"/>
       <w:r>
-        <w:t xml:space="preserve"> Ghose, and </w:t>
-      </w:r>
-      <w:proofErr w:type="spellStart"/>
-      <w:r>
-        <w:t>Partha</w:t>
-      </w:r>
-      <w:proofErr w:type="spellEnd"/>
-      <w:r>
-        <w:t xml:space="preserve"> </w:t>
-      </w:r>
-      <w:proofErr w:type="spellStart"/>
-      <w:r>
-        <w:t>Pratim</w:t>
-      </w:r>
-      <w:proofErr w:type="spellEnd"/>
-      <w:r>
-        <w:t xml:space="preserve"> Roy. Handwriting recognition in low-resource scripts using adversarial learning. </w:t>
+        <w:t xml:space="preserve"> Ghose, and Partha Pratim Roy. Handwriting recognition in low-resource scripts using adversarial learning. </w:t>
       </w:r>
       <w:proofErr w:type="spellStart"/>
       <w:r>
@@ -2220,15 +2119,7 @@
     </w:p>
     <w:p>
       <w:r>
-        <w:t xml:space="preserve">R. Reeve Ingle, Yasuhisa </w:t>
-      </w:r>
-      <w:proofErr w:type="spellStart"/>
-      <w:r>
-        <w:t>Fujii</w:t>
-      </w:r>
-      <w:proofErr w:type="spellEnd"/>
-      <w:r>
-        <w:t xml:space="preserve">, Thomas </w:t>
+        <w:t xml:space="preserve">R. Reeve Ingle, Yasuhisa Fujii, Thomas </w:t>
       </w:r>
       <w:proofErr w:type="spellStart"/>
       <w:r>
@@ -2244,15 +2135,7 @@
       </w:r>
       <w:proofErr w:type="spellEnd"/>
       <w:r>
-        <w:t xml:space="preserve">, and Ashok C. </w:t>
-      </w:r>
-      <w:proofErr w:type="spellStart"/>
-      <w:r>
-        <w:t>Popat</w:t>
-      </w:r>
-      <w:proofErr w:type="spellEnd"/>
-      <w:r>
-        <w:t xml:space="preserve">. A scalable </w:t>
+        <w:t xml:space="preserve">, and Ashok C. Popat. A scalable </w:t>
       </w:r>
       <w:r>
         <w:lastRenderedPageBreak/>
@@ -2675,7 +2558,7 @@
           <w:noProof/>
         </w:rPr>
         <w:drawing>
-          <wp:inline distT="0" distB="0" distL="0" distR="0" wp14:anchorId="4C823A16" wp14:editId="46F5AFC4">
+          <wp:inline distT="0" distB="0" distL="0" distR="0" wp14:anchorId="439E2C99" wp14:editId="2621CF69">
             <wp:extent cx="1971950" cy="790685"/>
             <wp:effectExtent l="0" t="0" r="9525" b="9525"/>
             <wp:docPr id="1" name="그림 1"/>
@@ -3260,23 +3143,7 @@
           <w:rFonts w:hint="eastAsia"/>
           <w:b/>
         </w:rPr>
-        <w:t xml:space="preserve">field로써 </w:t>
-      </w:r>
-      <w:proofErr w:type="spellStart"/>
-      <w:r>
-        <w:rPr>
-          <w:rFonts w:hint="eastAsia"/>
-          <w:b/>
-        </w:rPr>
-        <w:t>양옆</w:t>
-      </w:r>
-      <w:proofErr w:type="spellEnd"/>
-      <w:r>
-        <w:rPr>
-          <w:rFonts w:hint="eastAsia"/>
-          <w:b/>
-        </w:rPr>
-        <w:t xml:space="preserve"> 글자가 </w:t>
+        <w:t xml:space="preserve">field로써 양옆 글자가 </w:t>
       </w:r>
       <w:proofErr w:type="spellStart"/>
       <w:r>
@@ -3964,7 +3831,7 @@
           <w:noProof/>
         </w:rPr>
         <w:drawing>
-          <wp:inline distT="0" distB="0" distL="0" distR="0" wp14:anchorId="30DC8D79" wp14:editId="6FB38D27">
+          <wp:inline distT="0" distB="0" distL="0" distR="0" wp14:anchorId="7A1EC336" wp14:editId="0933E72E">
             <wp:extent cx="3067478" cy="609685"/>
             <wp:effectExtent l="0" t="0" r="0" b="0"/>
             <wp:docPr id="4" name="그림 4"/>
@@ -4269,7 +4136,7 @@
           <w:noProof/>
         </w:rPr>
         <w:drawing>
-          <wp:inline distT="0" distB="0" distL="0" distR="0" wp14:anchorId="28451DE8" wp14:editId="7C70AD38">
+          <wp:inline distT="0" distB="0" distL="0" distR="0" wp14:anchorId="27388D3B" wp14:editId="3F8EC8C8">
             <wp:extent cx="2524477" cy="476316"/>
             <wp:effectExtent l="0" t="0" r="9525" b="0"/>
             <wp:docPr id="5" name="그림 5"/>
@@ -4317,7 +4184,7 @@
           <w:noProof/>
         </w:rPr>
         <w:drawing>
-          <wp:inline distT="0" distB="0" distL="0" distR="0" wp14:anchorId="429D2ECD" wp14:editId="23193894">
+          <wp:inline distT="0" distB="0" distL="0" distR="0" wp14:anchorId="63B96AE9" wp14:editId="5B4746B5">
             <wp:extent cx="1971950" cy="790685"/>
             <wp:effectExtent l="0" t="0" r="9525" b="9525"/>
             <wp:docPr id="2" name="그림 2"/>
@@ -4398,25 +4265,28 @@
         <w:rPr>
           <w:rFonts w:hint="eastAsia"/>
         </w:rPr>
-        <w:t>먼저 논문에서는 이미지를 생성하는데 높이 32로 고정하였고,</w:t>
-      </w:r>
-      <w:r>
-        <w:t xml:space="preserve"> </w:t>
-      </w:r>
-      <w:r>
-        <w:rPr>
-          <w:rFonts w:hint="eastAsia"/>
-        </w:rPr>
-        <w:t>receptive</w:t>
-      </w:r>
-      <w:r>
-        <w:t xml:space="preserve"> </w:t>
-      </w:r>
-      <w:r>
-        <w:rPr>
-          <w:rFonts w:hint="eastAsia"/>
-        </w:rPr>
-        <w:t>field의 넓이는</w:t>
+        <w:t xml:space="preserve">먼저 논문에서는 </w:t>
+      </w:r>
+      <w:r>
+        <w:rPr>
+          <w:rFonts w:hint="eastAsia"/>
+        </w:rPr>
+        <w:t xml:space="preserve">생성하는 </w:t>
+      </w:r>
+      <w:r>
+        <w:rPr>
+          <w:rFonts w:hint="eastAsia"/>
+        </w:rPr>
+        <w:t>이미지를 높이 32로 고정하였고</w:t>
+      </w:r>
+      <w:r>
+        <w:t xml:space="preserve"> </w:t>
+      </w:r>
+      <w:r>
+        <w:rPr>
+          <w:rFonts w:hint="eastAsia"/>
+        </w:rPr>
+        <w:t>넓이는</w:t>
       </w:r>
       <w:r>
         <w:rPr>
@@ -4548,21 +4418,15 @@
         <w:rPr>
           <w:rFonts w:hint="eastAsia"/>
         </w:rPr>
-        <w:t xml:space="preserve">한거라고 </w:t>
-      </w:r>
+        <w:t>한거라고 이해했다.</w:t>
+      </w:r>
+    </w:p>
+    <w:p>
       <w:r>
         <w:rPr>
           <w:rFonts w:hint="eastAsia"/>
         </w:rPr>
         <w:lastRenderedPageBreak/>
-        <w:t>이해했다.</w:t>
-      </w:r>
-    </w:p>
-    <w:p>
-      <w:r>
-        <w:rPr>
-          <w:rFonts w:hint="eastAsia"/>
-        </w:rPr>
         <w:t>그</w:t>
       </w:r>
       <w:r>
@@ -5228,7 +5092,7 @@
         </w:rPr>
         <w:lastRenderedPageBreak/>
         <w:drawing>
-          <wp:inline distT="0" distB="0" distL="0" distR="0" wp14:anchorId="67B31495" wp14:editId="763F4128">
+          <wp:inline distT="0" distB="0" distL="0" distR="0" wp14:anchorId="58707454" wp14:editId="6D2BADE7">
             <wp:extent cx="3258005" cy="2429214"/>
             <wp:effectExtent l="0" t="0" r="0" b="9525"/>
             <wp:docPr id="6" name="그림 6"/>
@@ -5275,7 +5139,7 @@
           <w:noProof/>
         </w:rPr>
         <w:drawing>
-          <wp:inline distT="0" distB="0" distL="0" distR="0" wp14:anchorId="5FD693D6" wp14:editId="7F760BD8">
+          <wp:inline distT="0" distB="0" distL="0" distR="0" wp14:anchorId="3FBB6CA1" wp14:editId="1443441E">
             <wp:extent cx="2225615" cy="908154"/>
             <wp:effectExtent l="0" t="0" r="3810" b="6350"/>
             <wp:docPr id="7" name="그림 7"/>
@@ -5323,7 +5187,7 @@
           <w:noProof/>
         </w:rPr>
         <w:drawing>
-          <wp:inline distT="0" distB="0" distL="0" distR="0" wp14:anchorId="39A5E12E" wp14:editId="065437E5">
+          <wp:inline distT="0" distB="0" distL="0" distR="0" wp14:anchorId="7398EE64" wp14:editId="4CFE54B5">
             <wp:extent cx="3153215" cy="1790950"/>
             <wp:effectExtent l="0" t="0" r="9525" b="0"/>
             <wp:docPr id="8" name="그림 8"/>
@@ -5394,7 +5258,7 @@
           <w:noProof/>
         </w:rPr>
         <w:drawing>
-          <wp:inline distT="0" distB="0" distL="0" distR="0" wp14:anchorId="0B5AAF89" wp14:editId="0AF23027">
+          <wp:inline distT="0" distB="0" distL="0" distR="0" wp14:anchorId="540490A0" wp14:editId="4E2D210B">
             <wp:extent cx="5731510" cy="3470910"/>
             <wp:effectExtent l="0" t="0" r="2540" b="0"/>
             <wp:docPr id="9" name="그림 9"/>
@@ -5610,7 +5474,7 @@
           <w:noProof/>
         </w:rPr>
         <w:drawing>
-          <wp:inline distT="0" distB="0" distL="0" distR="0" wp14:anchorId="4AF2E164" wp14:editId="78AD1404">
+          <wp:inline distT="0" distB="0" distL="0" distR="0" wp14:anchorId="34597172" wp14:editId="66620312">
             <wp:extent cx="3134162" cy="1552792"/>
             <wp:effectExtent l="0" t="0" r="0" b="9525"/>
             <wp:docPr id="10" name="그림 10"/>
@@ -5799,7 +5663,7 @@
         </w:rPr>
         <w:lastRenderedPageBreak/>
         <w:drawing>
-          <wp:inline distT="0" distB="0" distL="0" distR="0" wp14:anchorId="677083A3" wp14:editId="6AA94070">
+          <wp:inline distT="0" distB="0" distL="0" distR="0" wp14:anchorId="591CAF84" wp14:editId="3C863CF6">
             <wp:extent cx="3181794" cy="2810267"/>
             <wp:effectExtent l="0" t="0" r="0" b="9525"/>
             <wp:docPr id="11" name="그림 11"/>
@@ -6020,7 +5884,7 @@
           <w:noProof/>
         </w:rPr>
         <w:drawing>
-          <wp:inline distT="0" distB="0" distL="0" distR="0" wp14:anchorId="79160DFF" wp14:editId="78C9BBD0">
+          <wp:inline distT="0" distB="0" distL="0" distR="0" wp14:anchorId="04DD7353" wp14:editId="3E9DF558">
             <wp:extent cx="3229426" cy="1876687"/>
             <wp:effectExtent l="0" t="0" r="9525" b="9525"/>
             <wp:docPr id="12" name="그림 12"/>
@@ -6088,7 +5952,7 @@
         </w:rPr>
         <w:lastRenderedPageBreak/>
         <w:drawing>
-          <wp:inline distT="0" distB="0" distL="0" distR="0" wp14:anchorId="4DDCF61E" wp14:editId="4FF215BB">
+          <wp:inline distT="0" distB="0" distL="0" distR="0" wp14:anchorId="4CDA01AB" wp14:editId="627EC8A6">
             <wp:extent cx="4096322" cy="2953162"/>
             <wp:effectExtent l="0" t="0" r="0" b="0"/>
             <wp:docPr id="13" name="그림 13"/>
@@ -6500,7 +6364,7 @@
 </file>
 
 <file path=word/numbering.xml><?xml version="1.0" encoding="utf-8"?>
-<w:numbering xmlns:wpc="http://schemas.microsoft.com/office/word/2010/wordprocessingCanvas" xmlns:cx="http://schemas.microsoft.com/office/drawing/2014/chartex" xmlns:cx1="http://schemas.microsoft.com/office/drawing/2015/9/8/chartex" xmlns:cx2="http://schemas.microsoft.com/office/drawing/2015/10/21/chartex" xmlns:cx3="http://schemas.microsoft.com/office/drawing/2016/5/9/chartex" xmlns:cx4="http://schemas.microsoft.com/office/drawing/2016/5/10/chartex" xmlns:cx5="http://schemas.microsoft.com/office/drawing/2016/5/11/chartex" xmlns:cx6="http://schemas.microsoft.com/office/drawing/2016/5/12/chartex" xmlns:cx7="http://schemas.microsoft.com/office/drawing/2016/5/13/chartex" xmlns:cx8="http://schemas.microsoft.com/office/drawing/2016/5/14/chartex" xmlns:mc="http://schemas.openxmlformats.org/markup-compatibility/2006" xmlns:aink="http://schemas.microsoft.com/office/drawing/2016/ink" xmlns:am3d="http://schemas.microsoft.com/office/drawing/2017/model3d" xmlns:o="urn:schemas-microsoft-com:office:office" xmlns:r="http://schemas.openxmlformats.org/officeDocument/2006/relationships" xmlns:m="http://schemas.openxmlformats.org/officeDocument/2006/math" xmlns:v="urn:schemas-microsoft-com:vml" xmlns:wp14="http://schemas.microsoft.com/office/word/2010/wordprocessingDrawing" xmlns:wp="http://schemas.openxmlformats.org/drawingml/2006/wordprocessingDrawing" xmlns:w10="urn:schemas-microsoft-com:office:word" xmlns:w="http://schemas.openxmlformats.org/wordprocessingml/2006/main" xmlns:w14="http://schemas.microsoft.com/office/word/2010/wordml" xmlns:w15="http://schemas.microsoft.com/office/word/2012/wordml" xmlns:w16cid="http://schemas.microsoft.com/office/word/2016/wordml/cid" xmlns:w16se="http://schemas.microsoft.com/office/word/2015/wordml/symex" xmlns:wpg="http://schemas.microsoft.com/office/word/2010/wordprocessingGroup" xmlns:wpi="http://schemas.microsoft.com/office/word/2010/wordprocessingInk" xmlns:wne="http://schemas.microsoft.com/office/word/2006/wordml" xmlns:wps="http://schemas.microsoft.com/office/word/2010/wordprocessingShape" mc:Ignorable="w14 w15 w16se w16cid wp14">
+<w:numbering xmlns:wpc="http://schemas.microsoft.com/office/word/2010/wordprocessingCanvas" xmlns:cx="http://schemas.microsoft.com/office/drawing/2014/chartex" xmlns:cx1="http://schemas.microsoft.com/office/drawing/2015/9/8/chartex" xmlns:cx2="http://schemas.microsoft.com/office/drawing/2015/10/21/chartex" xmlns:cx3="http://schemas.microsoft.com/office/drawing/2016/5/9/chartex" xmlns:cx4="http://schemas.microsoft.com/office/drawing/2016/5/10/chartex" xmlns:cx5="http://schemas.microsoft.com/office/drawing/2016/5/11/chartex" xmlns:cx6="http://schemas.microsoft.com/office/drawing/2016/5/12/chartex" xmlns:cx7="http://schemas.microsoft.com/office/drawing/2016/5/13/chartex" xmlns:cx8="http://schemas.microsoft.com/office/drawing/2016/5/14/chartex" xmlns:mc="http://schemas.openxmlformats.org/markup-compatibility/2006" xmlns:aink="http://schemas.microsoft.com/office/drawing/2016/ink" xmlns:am3d="http://schemas.microsoft.com/office/drawing/2017/model3d" xmlns:o="urn:schemas-microsoft-com:office:office" xmlns:r="http://schemas.openxmlformats.org/officeDocument/2006/relationships" xmlns:m="http://schemas.openxmlformats.org/officeDocument/2006/math" xmlns:v="urn:schemas-microsoft-com:vml" xmlns:wp14="http://schemas.microsoft.com/office/word/2010/wordprocessingDrawing" xmlns:wp="http://schemas.openxmlformats.org/drawingml/2006/wordprocessingDrawing" xmlns:w10="urn:schemas-microsoft-com:office:word" xmlns:w="http://schemas.openxmlformats.org/wordprocessingml/2006/main" xmlns:w14="http://schemas.microsoft.com/office/word/2010/wordml" xmlns:w15="http://schemas.microsoft.com/office/word/2012/wordml" xmlns:w16cex="http://schemas.microsoft.com/office/word/2018/wordml/cex" xmlns:w16cid="http://schemas.microsoft.com/office/word/2016/wordml/cid" xmlns:w16="http://schemas.microsoft.com/office/word/2018/wordml" xmlns:w16sdtdh="http://schemas.microsoft.com/office/word/2020/wordml/sdtdatahash" xmlns:w16se="http://schemas.microsoft.com/office/word/2015/wordml/symex" xmlns:wpg="http://schemas.microsoft.com/office/word/2010/wordprocessingGroup" xmlns:wpi="http://schemas.microsoft.com/office/word/2010/wordprocessingInk" xmlns:wne="http://schemas.microsoft.com/office/word/2006/wordml" xmlns:wps="http://schemas.microsoft.com/office/word/2010/wordprocessingShape" mc:Ignorable="w14 w15 w16se w16cid w16 w16cex w16sdtdh wp14">
   <w:abstractNum w:abstractNumId="0" w15:restartNumberingAfterBreak="0">
     <w:nsid w:val="34630A93"/>
     <w:multiLevelType w:val="hybridMultilevel"/>
@@ -6712,7 +6576,7 @@
 </file>
 
 <file path=word/styles.xml><?xml version="1.0" encoding="utf-8"?>
-<w:styles xmlns:mc="http://schemas.openxmlformats.org/markup-compatibility/2006" xmlns:r="http://schemas.openxmlformats.org/officeDocument/2006/relationships" xmlns:w="http://schemas.openxmlformats.org/wordprocessingml/2006/main" xmlns:w14="http://schemas.microsoft.com/office/word/2010/wordml" xmlns:w15="http://schemas.microsoft.com/office/word/2012/wordml" xmlns:w16cid="http://schemas.microsoft.com/office/word/2016/wordml/cid" xmlns:w16se="http://schemas.microsoft.com/office/word/2015/wordml/symex" mc:Ignorable="w14 w15 w16se w16cid">
+<w:styles xmlns:mc="http://schemas.openxmlformats.org/markup-compatibility/2006" xmlns:r="http://schemas.openxmlformats.org/officeDocument/2006/relationships" xmlns:w="http://schemas.openxmlformats.org/wordprocessingml/2006/main" xmlns:w14="http://schemas.microsoft.com/office/word/2010/wordml" xmlns:w15="http://schemas.microsoft.com/office/word/2012/wordml" xmlns:w16cex="http://schemas.microsoft.com/office/word/2018/wordml/cex" xmlns:w16cid="http://schemas.microsoft.com/office/word/2016/wordml/cid" xmlns:w16="http://schemas.microsoft.com/office/word/2018/wordml" xmlns:w16sdtdh="http://schemas.microsoft.com/office/word/2020/wordml/sdtdatahash" xmlns:w16se="http://schemas.microsoft.com/office/word/2015/wordml/symex" mc:Ignorable="w14 w15 w16se w16cid w16 w16cex w16sdtdh">
   <w:docDefaults>
     <w:rPrDefault>
       <w:rPr>
@@ -6729,7 +6593,7 @@
       </w:pPr>
     </w:pPrDefault>
   </w:docDefaults>
-  <w:latentStyles w:defLockedState="0" w:defUIPriority="99" w:defSemiHidden="0" w:defUnhideWhenUsed="0" w:defQFormat="0" w:count="375">
+  <w:latentStyles w:defLockedState="0" w:defUIPriority="99" w:defSemiHidden="0" w:defUnhideWhenUsed="0" w:defQFormat="0" w:count="376">
     <w:lsdException w:name="Normal" w:uiPriority="0" w:qFormat="1"/>
     <w:lsdException w:name="heading 1" w:uiPriority="9" w:qFormat="1"/>
     <w:lsdException w:name="heading 2" w:semiHidden="1" w:uiPriority="9" w:unhideWhenUsed="1" w:qFormat="1"/>
@@ -6835,7 +6699,6 @@
     <w:lsdException w:name="HTML Sample" w:semiHidden="1" w:unhideWhenUsed="1"/>
     <w:lsdException w:name="HTML Typewriter" w:semiHidden="1" w:unhideWhenUsed="1"/>
     <w:lsdException w:name="HTML Variable" w:semiHidden="1" w:unhideWhenUsed="1"/>
-    <w:lsdException w:name="Normal Table" w:semiHidden="1" w:unhideWhenUsed="1"/>
     <w:lsdException w:name="annotation subject" w:semiHidden="1" w:unhideWhenUsed="1"/>
     <w:lsdException w:name="No List" w:semiHidden="1" w:unhideWhenUsed="1"/>
     <w:lsdException w:name="Outline List 1" w:semiHidden="1" w:unhideWhenUsed="1"/>
@@ -6882,10 +6745,8 @@
     <w:lsdException w:name="Table Subtle 2" w:semiHidden="1" w:unhideWhenUsed="1"/>
     <w:lsdException w:name="Table Web 1" w:semiHidden="1" w:unhideWhenUsed="1"/>
     <w:lsdException w:name="Table Web 2" w:semiHidden="1" w:unhideWhenUsed="1"/>
-    <w:lsdException w:name="Table Web 3" w:semiHidden="1" w:unhideWhenUsed="1"/>
     <w:lsdException w:name="Balloon Text" w:semiHidden="1" w:unhideWhenUsed="1"/>
     <w:lsdException w:name="Table Grid" w:uiPriority="39"/>
-    <w:lsdException w:name="Table Theme" w:semiHidden="1" w:unhideWhenUsed="1"/>
     <w:lsdException w:name="Placeholder Text" w:semiHidden="1"/>
     <w:lsdException w:name="No Spacing" w:uiPriority="1" w:qFormat="1"/>
     <w:lsdException w:name="Light Shading" w:uiPriority="60"/>
@@ -7105,6 +6966,7 @@
     <w:lsdException w:name="Smart Hyperlink" w:semiHidden="1" w:unhideWhenUsed="1"/>
     <w:lsdException w:name="Hashtag" w:semiHidden="1" w:unhideWhenUsed="1"/>
     <w:lsdException w:name="Unresolved Mention" w:semiHidden="1" w:unhideWhenUsed="1"/>
+    <w:lsdException w:name="Smart Link" w:semiHidden="1" w:unhideWhenUsed="1"/>
   </w:latentStyles>
   <w:style w:type="paragraph" w:default="1" w:styleId="a">
     <w:name w:val="Normal"/>

</xml_diff>